<commit_message>
ADX_TESTER: update debug doc
</commit_message>
<xml_diff>
--- a/ADX_TESTER/debug/调试记录.docx
+++ b/ADX_TESTER/debug/调试记录.docx
@@ -2439,8 +2439,14 @@
           <w:p>
             <w:pPr>
               <w:spacing w:line="220" w:lineRule="atLeast"/>
-            </w:pPr>
-            <w:r>
+              <w:rPr>
+                <w:rFonts w:hint="eastAsia"/>
+              </w:rPr>
+            </w:pPr>
+            <w:r>
+              <w:rPr>
+                <w:rFonts w:hint="eastAsia"/>
+              </w:rPr>
               <w:t>1</w:t>
             </w:r>
           </w:p>
@@ -2452,12 +2458,15 @@
           <w:p>
             <w:pPr>
               <w:spacing w:line="220" w:lineRule="atLeast"/>
-            </w:pPr>
-            <w:r>
-              <w:rPr>
-                <w:rFonts w:hint="eastAsia"/>
-              </w:rPr>
-              <w:t>电池充电</w:t>
+              <w:rPr>
+                <w:rFonts w:hint="eastAsia"/>
+              </w:rPr>
+            </w:pPr>
+            <w:r>
+              <w:rPr>
+                <w:rFonts w:hint="eastAsia"/>
+              </w:rPr>
+              <w:t>电池激活</w:t>
             </w:r>
           </w:p>
         </w:tc>
@@ -2469,10 +2478,17 @@
             <w:pPr>
               <w:spacing w:line="220" w:lineRule="atLeast"/>
               <w:rPr>
-                <w:color w:val="00FF00"/>
-                <w:highlight w:val="black"/>
-              </w:rPr>
-            </w:pPr>
+                <w:rFonts w:hint="eastAsia"/>
+              </w:rPr>
+            </w:pPr>
+            <w:r>
+              <w:rPr>
+                <w:rFonts w:hint="eastAsia"/>
+                <w:color w:val="00FF00"/>
+                <w:highlight w:val="black"/>
+              </w:rPr>
+              <w:t>每次电池取下后再安装时需要使用充电线激活</w:t>
+            </w:r>
           </w:p>
         </w:tc>
         <w:tc>
@@ -2483,10 +2499,17 @@
             <w:pPr>
               <w:spacing w:line="220" w:lineRule="atLeast"/>
               <w:rPr>
-                <w:color w:val="00FF00"/>
-                <w:highlight w:val="black"/>
-              </w:rPr>
-            </w:pPr>
+                <w:rFonts w:hint="eastAsia"/>
+              </w:rPr>
+            </w:pPr>
+            <w:r>
+              <w:rPr>
+                <w:rFonts w:hint="eastAsia"/>
+                <w:color w:val="00FF00"/>
+                <w:highlight w:val="black"/>
+              </w:rPr>
+              <w:t>PASS</w:t>
+            </w:r>
           </w:p>
         </w:tc>
       </w:tr>
@@ -2501,6 +2524,97 @@
             </w:pPr>
             <w:r>
               <w:t>2</w:t>
+            </w:r>
+          </w:p>
+        </w:tc>
+        <w:tc>
+          <w:tcPr>
+            <w:tcW w:w="2165" w:type="dxa"/>
+          </w:tcPr>
+          <w:p>
+            <w:pPr>
+              <w:spacing w:line="220" w:lineRule="atLeast"/>
+            </w:pPr>
+            <w:r>
+              <w:rPr>
+                <w:rFonts w:hint="eastAsia"/>
+              </w:rPr>
+              <w:t>电池充电</w:t>
+            </w:r>
+          </w:p>
+        </w:tc>
+        <w:tc>
+          <w:tcPr>
+            <w:tcW w:w="2381" w:type="dxa"/>
+          </w:tcPr>
+          <w:p>
+            <w:pPr>
+              <w:spacing w:line="220" w:lineRule="atLeast"/>
+              <w:rPr>
+                <w:color w:val="00FF00"/>
+                <w:highlight w:val="black"/>
+              </w:rPr>
+            </w:pPr>
+            <w:r>
+              <w:rPr>
+                <w:rFonts w:hint="eastAsia"/>
+                <w:color w:val="00FF00"/>
+                <w:highlight w:val="black"/>
+              </w:rPr>
+              <w:t>观察电池</w:t>
+            </w:r>
+            <w:r>
+              <w:rPr>
+                <w:rFonts w:hint="eastAsia"/>
+                <w:color w:val="00FF00"/>
+                <w:highlight w:val="black"/>
+              </w:rPr>
+              <w:t>LED:</w:t>
+            </w:r>
+            <w:r>
+              <w:rPr>
+                <w:rFonts w:hint="eastAsia"/>
+                <w:color w:val="00FF00"/>
+                <w:highlight w:val="black"/>
+              </w:rPr>
+              <w:t>充电中为红色常亮；充电完成为绿色常亮</w:t>
+            </w:r>
+          </w:p>
+        </w:tc>
+        <w:tc>
+          <w:tcPr>
+            <w:tcW w:w="1952" w:type="dxa"/>
+          </w:tcPr>
+          <w:p>
+            <w:pPr>
+              <w:spacing w:line="220" w:lineRule="atLeast"/>
+              <w:rPr>
+                <w:color w:val="00FF00"/>
+                <w:highlight w:val="black"/>
+              </w:rPr>
+            </w:pPr>
+            <w:r>
+              <w:rPr>
+                <w:rFonts w:hint="eastAsia"/>
+                <w:color w:val="00FF00"/>
+                <w:highlight w:val="black"/>
+              </w:rPr>
+              <w:t>PASS</w:t>
+            </w:r>
+          </w:p>
+        </w:tc>
+      </w:tr>
+      <w:tr>
+        <w:tc>
+          <w:tcPr>
+            <w:tcW w:w="2024" w:type="dxa"/>
+          </w:tcPr>
+          <w:p>
+            <w:pPr>
+              <w:spacing w:line="220" w:lineRule="atLeast"/>
+            </w:pPr>
+            <w:r>
+              <w:t>3</w:t>
             </w:r>
           </w:p>
         </w:tc>
@@ -3427,7 +3541,7 @@
 </file>
 
 <file path=customXml/itemProps1.xml><?xml version="1.0" encoding="utf-8"?>
-<ds:datastoreItem xmlns:ds="http://schemas.openxmlformats.org/officeDocument/2006/customXml" ds:itemID="{B9ED52A0-DF25-42CA-8848-C054A19C13BF}">
+<ds:datastoreItem xmlns:ds="http://schemas.openxmlformats.org/officeDocument/2006/customXml" ds:itemID="{B97E600F-A7A3-4919-9801-A2BF4F30A926}">
   <ds:schemaRefs>
     <ds:schemaRef ds:uri="http://schemas.openxmlformats.org/officeDocument/2006/bibliography"/>
   </ds:schemaRefs>

</xml_diff>